<commit_message>
Incluindo comandos e exercícios
</commit_message>
<xml_diff>
--- a/Linux/Fundamentos de Redes e Comandos Avançados.docx
+++ b/Linux/Fundamentos de Redes e Comandos Avançados.docx
@@ -570,24 +570,12 @@
       <w:proofErr w:type="spellStart"/>
       <w:proofErr w:type="gramStart"/>
       <w:r>
-        <w:t>h</w:t>
-      </w:r>
-      <w:r>
-        <w:t>ostname</w:t>
+        <w:t>hostname</w:t>
       </w:r>
       <w:proofErr w:type="spellEnd"/>
       <w:proofErr w:type="gramEnd"/>
       <w:r>
-        <w:t xml:space="preserve"> </w:t>
-      </w:r>
-      <w:r>
-        <w:t>–I:</w:t>
-      </w:r>
-      <w:r>
-        <w:t xml:space="preserve"> Mostra o </w:t>
-      </w:r>
-      <w:r>
-        <w:t xml:space="preserve">endereço </w:t>
+        <w:t xml:space="preserve"> –I: Mostra o endereço </w:t>
       </w:r>
       <w:proofErr w:type="spellStart"/>
       <w:r>
@@ -607,16 +595,7 @@
       <w:proofErr w:type="spellEnd"/>
       <w:proofErr w:type="gramEnd"/>
       <w:r>
-        <w:t xml:space="preserve"> –</w:t>
-      </w:r>
-      <w:r>
-        <w:t>i</w:t>
-      </w:r>
-      <w:r>
-        <w:t xml:space="preserve">: Mostra o endereço </w:t>
-      </w:r>
-      <w:r>
-        <w:t>local (</w:t>
+        <w:t xml:space="preserve"> –i: Mostra o endereço local (</w:t>
       </w:r>
       <w:proofErr w:type="spellStart"/>
       <w:r>
@@ -624,10 +603,7 @@
       </w:r>
       <w:proofErr w:type="spellEnd"/>
       <w:r>
-        <w:t>)</w:t>
-      </w:r>
-      <w:r>
-        <w:t xml:space="preserve"> do computador;</w:t>
+        <w:t>) do computador;</w:t>
       </w:r>
     </w:p>
     <w:p>
@@ -668,6 +644,9 @@
       <w:proofErr w:type="spellEnd"/>
       <w:r>
         <w:t xml:space="preserve"> na rede</w:t>
+      </w:r>
+      <w:r>
+        <w:t>;</w:t>
       </w:r>
     </w:p>
     <w:p>
@@ -686,13 +665,374 @@
         <w:t>envia</w:t>
       </w:r>
       <w:r>
-        <w:t xml:space="preserve"> mensagem verificando se o host está ou não ativo.</w:t>
-      </w:r>
-    </w:p>
-    <w:p>
+        <w:t xml:space="preserve"> mensagem verificando se o host está ou</w:t>
+      </w:r>
+      <w:r>
+        <w:t xml:space="preserve"> não ativo;</w:t>
+      </w:r>
+    </w:p>
+    <w:p>
+      <w:proofErr w:type="spellStart"/>
+      <w:proofErr w:type="gramStart"/>
+      <w:r>
+        <w:t>traceroute</w:t>
+      </w:r>
+      <w:proofErr w:type="spellEnd"/>
+      <w:proofErr w:type="gramEnd"/>
+      <w:r>
+        <w:t xml:space="preserve"> www.google.com</w:t>
+      </w:r>
+      <w:r>
+        <w:t xml:space="preserve">: </w:t>
+      </w:r>
+      <w:r>
+        <w:t>mostra os nós (o caminh</w:t>
+      </w:r>
+      <w:r>
+        <w:t>o que ele faz) até ch</w:t>
+      </w:r>
+      <w:r>
+        <w:t>e</w:t>
+      </w:r>
+      <w:r>
+        <w:t>gar a www.google.com.</w:t>
+      </w:r>
+    </w:p>
+    <w:p>
+      <w:r>
+        <w:t xml:space="preserve">Para instalar o comando </w:t>
+      </w:r>
+      <w:proofErr w:type="spellStart"/>
+      <w:r>
+        <w:t>traceroute</w:t>
+      </w:r>
+      <w:proofErr w:type="spellEnd"/>
+      <w:r>
+        <w:t xml:space="preserve"> usar o comando: </w:t>
+      </w:r>
+      <w:proofErr w:type="spellStart"/>
+      <w:r>
+        <w:t>sudo</w:t>
+      </w:r>
+      <w:proofErr w:type="spellEnd"/>
+      <w:r>
+        <w:t xml:space="preserve"> </w:t>
+      </w:r>
+      <w:proofErr w:type="spellStart"/>
+      <w:r>
+        <w:t>apt</w:t>
+      </w:r>
+      <w:proofErr w:type="spellEnd"/>
+      <w:r>
+        <w:t xml:space="preserve"> </w:t>
+      </w:r>
+      <w:proofErr w:type="spellStart"/>
+      <w:proofErr w:type="gramStart"/>
+      <w:r>
+        <w:t>install</w:t>
+      </w:r>
+      <w:proofErr w:type="spellEnd"/>
+      <w:r>
+        <w:t xml:space="preserve"> –</w:t>
+      </w:r>
+      <w:proofErr w:type="spellStart"/>
+      <w:r>
+        <w:t>traceroute</w:t>
+      </w:r>
+      <w:proofErr w:type="spellEnd"/>
+      <w:proofErr w:type="gramEnd"/>
+      <w:r>
+        <w:t>.</w:t>
+      </w:r>
+    </w:p>
+    <w:p>
+      <w:proofErr w:type="spellStart"/>
+      <w:proofErr w:type="gramStart"/>
+      <w:r>
+        <w:t>di</w:t>
+      </w:r>
+      <w:r>
+        <w:t>g</w:t>
+      </w:r>
+      <w:proofErr w:type="spellEnd"/>
+      <w:proofErr w:type="gramEnd"/>
+      <w:r>
+        <w:t xml:space="preserve"> </w:t>
+      </w:r>
+      <w:hyperlink r:id="rId11" w:history="1">
+        <w:r>
+          <w:rPr>
+            <w:rStyle w:val="Hyperlink"/>
+          </w:rPr>
+          <w:t>www.google.com</w:t>
+        </w:r>
+      </w:hyperlink>
+      <w:r>
+        <w:t xml:space="preserve"> + short: mostra somente o endereço DNS</w:t>
+      </w:r>
+      <w:r>
+        <w:t xml:space="preserve"> do </w:t>
+      </w:r>
+      <w:proofErr w:type="spellStart"/>
+      <w:r>
+        <w:t>google</w:t>
+      </w:r>
+      <w:proofErr w:type="spellEnd"/>
+      <w:r>
+        <w:t>;</w:t>
+      </w:r>
+    </w:p>
+    <w:p>
+      <w:proofErr w:type="spellStart"/>
+      <w:proofErr w:type="gramStart"/>
+      <w:r>
+        <w:t>whois</w:t>
+      </w:r>
+      <w:proofErr w:type="spellEnd"/>
+      <w:proofErr w:type="gramEnd"/>
+      <w:r>
+        <w:t xml:space="preserve"> (este comando também precisa de </w:t>
+      </w:r>
+      <w:proofErr w:type="spellStart"/>
+      <w:r>
+        <w:t>intalação</w:t>
+      </w:r>
+      <w:proofErr w:type="spellEnd"/>
+      <w:r>
+        <w:t>)</w:t>
+      </w:r>
+      <w:r>
+        <w:t xml:space="preserve"> – </w:t>
+      </w:r>
+      <w:proofErr w:type="spellStart"/>
+      <w:r>
+        <w:t>whois</w:t>
+      </w:r>
+      <w:proofErr w:type="spellEnd"/>
+      <w:r>
+        <w:t xml:space="preserve"> </w:t>
+      </w:r>
+      <w:hyperlink r:id="rId12" w:history="1">
+        <w:r>
+          <w:rPr>
+            <w:rStyle w:val="Hyperlink"/>
+          </w:rPr>
+          <w:t>www.pudim.com.br</w:t>
+        </w:r>
+      </w:hyperlink>
+      <w:r>
+        <w:t>: mostra informações de rede, informações de domínio, servidor DNS, informações de contato do domínio.</w:t>
+      </w:r>
+    </w:p>
+    <w:p>
+      <w:proofErr w:type="spellStart"/>
+      <w:proofErr w:type="gramStart"/>
+      <w:r>
+        <w:t>finger</w:t>
+      </w:r>
+      <w:proofErr w:type="spellEnd"/>
+      <w:proofErr w:type="gramEnd"/>
+      <w:r>
+        <w:t xml:space="preserve"> (comando também precisa ser instalado) –</w:t>
+      </w:r>
+      <w:r>
+        <w:t xml:space="preserve"> </w:t>
+      </w:r>
+      <w:proofErr w:type="spellStart"/>
+      <w:r>
+        <w:t>finger</w:t>
+      </w:r>
+      <w:proofErr w:type="spellEnd"/>
+      <w:r>
+        <w:t xml:space="preserve">: mostra as informações do usuário que está </w:t>
+      </w:r>
+      <w:proofErr w:type="spellStart"/>
+      <w:r>
+        <w:t>logado</w:t>
+      </w:r>
+      <w:proofErr w:type="spellEnd"/>
+      <w:r>
+        <w:t xml:space="preserve"> no host.</w:t>
+      </w:r>
+    </w:p>
+    <w:p/>
+    <w:p>
+      <w:pPr>
+        <w:rPr>
+          <w:b/>
+          <w:u w:val="single"/>
+        </w:rPr>
+      </w:pPr>
+      <w:r>
+        <w:rPr>
+          <w:b/>
+          <w:u w:val="single"/>
+        </w:rPr>
+        <w:t>Revisão:</w:t>
+      </w:r>
+      <w:r>
+        <w:rPr>
+          <w:b/>
+          <w:u w:val="single"/>
+        </w:rPr>
+        <w:t xml:space="preserve"> </w:t>
+      </w:r>
+    </w:p>
+    <w:p>
+      <w:pPr>
+        <w:rPr>
+          <w:b/>
+          <w:u w:val="single"/>
+        </w:rPr>
+      </w:pPr>
+    </w:p>
+    <w:p>
+      <w:pPr>
+        <w:rPr>
+          <w:b/>
+          <w:u w:val="single"/>
+        </w:rPr>
+      </w:pPr>
+      <w:r>
+        <w:rPr>
+          <w:b/>
+          <w:noProof/>
+          <w:u w:val="single"/>
+          <w:lang w:eastAsia="pt-BR"/>
+        </w:rPr>
+        <w:drawing>
+          <wp:inline distT="0" distB="0" distL="0" distR="0">
+            <wp:extent cx="5400040" cy="4105910"/>
+            <wp:effectExtent l="0" t="0" r="0" b="8890"/>
+            <wp:docPr id="7" name="Imagem 7"/>
+            <wp:cNvGraphicFramePr>
+              <a:graphicFrameLocks xmlns:a="http://schemas.openxmlformats.org/drawingml/2006/main" noChangeAspect="1"/>
+            </wp:cNvGraphicFramePr>
+            <a:graphic xmlns:a="http://schemas.openxmlformats.org/drawingml/2006/main">
+              <a:graphicData uri="http://schemas.openxmlformats.org/drawingml/2006/picture">
+                <pic:pic xmlns:pic="http://schemas.openxmlformats.org/drawingml/2006/picture">
+                  <pic:nvPicPr>
+                    <pic:cNvPr id="0" name="Picture 1"/>
+                    <pic:cNvPicPr>
+                      <a:picLocks noChangeAspect="1" noChangeArrowheads="1"/>
+                    </pic:cNvPicPr>
+                  </pic:nvPicPr>
+                  <pic:blipFill>
+                    <a:blip r:embed="rId13">
+                      <a:extLst>
+                        <a:ext uri="{28A0092B-C50C-407E-A947-70E740481C1C}">
+                          <a14:useLocalDpi xmlns:a14="http://schemas.microsoft.com/office/drawing/2010/main" val="0"/>
+                        </a:ext>
+                      </a:extLst>
+                    </a:blip>
+                    <a:srcRect/>
+                    <a:stretch>
+                      <a:fillRect/>
+                    </a:stretch>
+                  </pic:blipFill>
+                  <pic:spPr bwMode="auto">
+                    <a:xfrm>
+                      <a:off x="0" y="0"/>
+                      <a:ext cx="5400040" cy="4105910"/>
+                    </a:xfrm>
+                    <a:prstGeom prst="rect">
+                      <a:avLst/>
+                    </a:prstGeom>
+                    <a:noFill/>
+                    <a:ln>
+                      <a:noFill/>
+                    </a:ln>
+                  </pic:spPr>
+                </pic:pic>
+              </a:graphicData>
+            </a:graphic>
+          </wp:inline>
+        </w:drawing>
+      </w:r>
+    </w:p>
+    <w:p>
+      <w:pPr>
+        <w:rPr>
+          <w:b/>
+          <w:u w:val="single"/>
+        </w:rPr>
+      </w:pPr>
+      <w:r>
+        <w:rPr>
+          <w:b/>
+          <w:u w:val="single"/>
+        </w:rPr>
+        <w:t>Exercícios:</w:t>
+      </w:r>
+    </w:p>
+    <w:p>
+      <w:pPr>
+        <w:rPr>
+          <w:b/>
+          <w:u w:val="single"/>
+        </w:rPr>
+      </w:pPr>
+      <w:r>
+        <w:rPr>
+          <w:b/>
+          <w:noProof/>
+          <w:u w:val="single"/>
+          <w:lang w:eastAsia="pt-BR"/>
+        </w:rPr>
+        <w:lastRenderedPageBreak/>
+        <w:drawing>
+          <wp:inline distT="0" distB="0" distL="0" distR="0">
+            <wp:extent cx="5400040" cy="2915920"/>
+            <wp:effectExtent l="0" t="0" r="0" b="0"/>
+            <wp:docPr id="8" name="Imagem 8"/>
+            <wp:cNvGraphicFramePr>
+              <a:graphicFrameLocks xmlns:a="http://schemas.openxmlformats.org/drawingml/2006/main" noChangeAspect="1"/>
+            </wp:cNvGraphicFramePr>
+            <a:graphic xmlns:a="http://schemas.openxmlformats.org/drawingml/2006/main">
+              <a:graphicData uri="http://schemas.openxmlformats.org/drawingml/2006/picture">
+                <pic:pic xmlns:pic="http://schemas.openxmlformats.org/drawingml/2006/picture">
+                  <pic:nvPicPr>
+                    <pic:cNvPr id="0" name="Picture 2"/>
+                    <pic:cNvPicPr>
+                      <a:picLocks noChangeAspect="1" noChangeArrowheads="1"/>
+                    </pic:cNvPicPr>
+                  </pic:nvPicPr>
+                  <pic:blipFill>
+                    <a:blip r:embed="rId14">
+                      <a:extLst>
+                        <a:ext uri="{28A0092B-C50C-407E-A947-70E740481C1C}">
+                          <a14:useLocalDpi xmlns:a14="http://schemas.microsoft.com/office/drawing/2010/main" val="0"/>
+                        </a:ext>
+                      </a:extLst>
+                    </a:blip>
+                    <a:srcRect/>
+                    <a:stretch>
+                      <a:fillRect/>
+                    </a:stretch>
+                  </pic:blipFill>
+                  <pic:spPr bwMode="auto">
+                    <a:xfrm>
+                      <a:off x="0" y="0"/>
+                      <a:ext cx="5400040" cy="2915920"/>
+                    </a:xfrm>
+                    <a:prstGeom prst="rect">
+                      <a:avLst/>
+                    </a:prstGeom>
+                    <a:noFill/>
+                    <a:ln>
+                      <a:noFill/>
+                    </a:ln>
+                  </pic:spPr>
+                </pic:pic>
+              </a:graphicData>
+            </a:graphic>
+          </wp:inline>
+        </w:drawing>
+      </w:r>
       <w:bookmarkStart w:id="0" w:name="_GoBack"/>
       <w:bookmarkEnd w:id="0"/>
     </w:p>
+    <w:p/>
     <w:p/>
     <w:p/>
     <w:p/>
@@ -925,6 +1265,17 @@
       <w:szCs w:val="16"/>
     </w:rPr>
   </w:style>
+  <w:style w:type="character" w:styleId="Hyperlink">
+    <w:name w:val="Hyperlink"/>
+    <w:basedOn w:val="Fontepargpadro"/>
+    <w:uiPriority w:val="99"/>
+    <w:unhideWhenUsed/>
+    <w:rsid w:val="005C3756"/>
+    <w:rPr>
+      <w:color w:val="0000FF" w:themeColor="hyperlink"/>
+      <w:u w:val="single"/>
+    </w:rPr>
+  </w:style>
 </w:styles>
 </file>
 
@@ -1143,6 +1494,17 @@
       <w:rFonts w:ascii="Tahoma" w:hAnsi="Tahoma" w:cs="Tahoma"/>
       <w:sz w:val="16"/>
       <w:szCs w:val="16"/>
+    </w:rPr>
+  </w:style>
+  <w:style w:type="character" w:styleId="Hyperlink">
+    <w:name w:val="Hyperlink"/>
+    <w:basedOn w:val="Fontepargpadro"/>
+    <w:uiPriority w:val="99"/>
+    <w:unhideWhenUsed/>
+    <w:rsid w:val="005C3756"/>
+    <w:rPr>
+      <w:color w:val="0000FF" w:themeColor="hyperlink"/>
+      <w:u w:val="single"/>
     </w:rPr>
   </w:style>
 </w:styles>

</xml_diff>